<commit_message>
v0.1 of introduction document
</commit_message>
<xml_diff>
--- a/Setting up a new restaurant in New York City.docx
+++ b/Setting up a new restaurant in New York City.docx
@@ -41,96 +41,66 @@
         </w:rPr>
         <w:t>The Problem</w:t>
       </w:r>
-      <w:r>
+    </w:p>
+    <w:p>
+      <w:pPr>
+        <w:jc w:val="both"/>
+      </w:pPr>
+      <w:r>
+        <w:t xml:space="preserve">The Business Problem that I wish to help solve is basically in which neighborhood of New York city should a cook/business man build his new restaurant, given the fact that Manhattan is already a place filled with many many restaurants of several cultures. Thus, the idea of a new establishment in this city would already be huge challenge to undertake and even more so for the business to thrive. </w:t>
+      </w:r>
+    </w:p>
+    <w:p>
+      <w:pPr>
+        <w:jc w:val="both"/>
+      </w:pPr>
+      <w:bookmarkStart w:id="0" w:name="_GoBack"/>
+      <w:r>
+        <w:t xml:space="preserve">Also, </w:t>
+      </w:r>
+      <w:r>
+        <w:t xml:space="preserve">a study will be made for other cities around the globe, which are also multicultural, to see </w:t>
+      </w:r>
+      <w:r>
+        <w:t>how they differ from one another in terms of venues</w:t>
+      </w:r>
+      <w:r>
+        <w:t xml:space="preserve">. </w:t>
+      </w:r>
+      <w:r>
+        <w:t>The solution to this last problem could be used by tourism agencies to check how similar cities are and, with the obtained result, they would be able to come up with new places to distinguish their city from the others.</w:t>
+      </w:r>
+      <w:r>
+        <w:t xml:space="preserve"> </w:t>
+      </w:r>
+      <w:r>
+        <w:t>Additionally,</w:t>
+      </w:r>
+      <w:r>
+        <w:t xml:space="preserve"> the gathered information would help inform an entrepreneur to better place his/her restaurant according to other cities in wish business thrives.</w:t>
+      </w:r>
+    </w:p>
+    <w:bookmarkEnd w:id="0"/>
+    <w:p>
+      <w:pPr>
+        <w:jc w:val="both"/>
         <w:rPr>
           <w:b/>
         </w:rPr>
-        <w:t>(</w:t>
-      </w:r>
+      </w:pPr>
       <w:r>
         <w:rPr>
           <w:b/>
         </w:rPr>
-        <w:t>s</w:t>
-      </w:r>
-      <w:r>
-        <w:rPr>
-          <w:b/>
-        </w:rPr>
-        <w:t>)</w:t>
-      </w:r>
-    </w:p>
-    <w:p>
-      <w:pPr>
-        <w:jc w:val="both"/>
-      </w:pPr>
-      <w:r>
-        <w:t xml:space="preserve">The Business Problem that I wish to help solve is basically in which neighborhood of New York city should a cook/business man build his new restaurant, given the fact that Manhattan is already a place filled with many many restaurants of several cultures. Thus, the idea of a new establishment in this city would already be huge challenge to undertake and even more so for the business to thrive. </w:t>
-      </w:r>
-    </w:p>
-    <w:p>
-      <w:pPr>
-        <w:jc w:val="both"/>
-      </w:pPr>
-      <w:r>
-        <w:t xml:space="preserve">Also, </w:t>
-      </w:r>
-      <w:r>
-        <w:t>a study will be made for other c</w:t>
-      </w:r>
-      <w:bookmarkStart w:id="0" w:name="_GoBack"/>
-      <w:bookmarkEnd w:id="0"/>
-      <w:r>
-        <w:t xml:space="preserve">ities around the globe, which are also multicultural, to see </w:t>
-      </w:r>
-      <w:r>
-        <w:t>how they differ from one another in terms of venues</w:t>
-      </w:r>
-      <w:r>
-        <w:t xml:space="preserve">. </w:t>
-      </w:r>
-      <w:r>
-        <w:t>The solution to this last problem could be used by tourism agencies to check how similar cities are and, with the obtained result, they would be able to come up with new places to distinguish their city from the others.</w:t>
-      </w:r>
-      <w:r>
-        <w:t xml:space="preserve"> </w:t>
-      </w:r>
-      <w:r>
-        <w:t>Additionally,</w:t>
-      </w:r>
-      <w:r>
-        <w:t xml:space="preserve"> the gathered information would help inform an entrepreneur to better place his/her restaurant according to other cities in wish business thrives.</w:t>
-      </w:r>
-    </w:p>
-    <w:p>
-      <w:pPr>
-        <w:jc w:val="both"/>
-      </w:pPr>
-      <w:r>
-        <w:t>Foursquare API will be the chosen API to collect the data related to the venues for each geogra</w:t>
-      </w:r>
-      <w:r>
-        <w:t>p</w:t>
-      </w:r>
-      <w:r>
-        <w:t>hical point</w:t>
-      </w:r>
-      <w:r>
-        <w:t>.</w:t>
-      </w:r>
-    </w:p>
-    <w:p>
-      <w:pPr>
-        <w:jc w:val="both"/>
-        <w:rPr>
-          <w:b/>
-        </w:rPr>
-      </w:pPr>
-      <w:r>
-        <w:rPr>
-          <w:b/>
-        </w:rPr>
         <w:t>The Data</w:t>
+      </w:r>
+    </w:p>
+    <w:p>
+      <w:pPr>
+        <w:jc w:val="both"/>
+      </w:pPr>
+      <w:r>
+        <w:t>Foursquare API will be the chosen API to collect the data related to the venues for each geographical point.</w:t>
       </w:r>
     </w:p>
     <w:p>
@@ -403,20 +373,131 @@
       </w:pPr>
       <w:r>
         <w:lastRenderedPageBreak/>
-        <w:t xml:space="preserve">The data found is a lot more scattered throughout the entire Porto district, thus the data is not necessarily centered in the city’s core, but comprises a much larger area. But it will prove to be </w:t>
-      </w:r>
-      <w:proofErr w:type="spellStart"/>
+        <w:t>The data found is a lot more scattered throughout the entire Porto district, thus the data is not necessarily centered in the city’s core, but comprises a much larger area. But it will prove to be a</w:t>
+      </w:r>
+      <w:r>
+        <w:t>n</w:t>
+      </w:r>
+      <w:r>
+        <w:t xml:space="preserve"> interesting observation to compare </w:t>
+      </w:r>
       <w:proofErr w:type="gramStart"/>
       <w:r>
-        <w:t>a</w:t>
-      </w:r>
-      <w:proofErr w:type="spellEnd"/>
+        <w:t>this particular Portuguese cities</w:t>
+      </w:r>
       <w:proofErr w:type="gramEnd"/>
       <w:r>
-        <w:t xml:space="preserve"> interesting observation to compare this particular Portuguese cities with metropolitan areas from powerful countries.</w:t>
-      </w:r>
-    </w:p>
-    <w:p/>
+        <w:t xml:space="preserve"> with metropolitan areas from powerful countries.</w:t>
+      </w:r>
+    </w:p>
+    <w:p>
+      <w:pPr>
+        <w:jc w:val="both"/>
+      </w:pPr>
+      <w:r>
+        <w:t xml:space="preserve">The Source data for the </w:t>
+      </w:r>
+      <w:proofErr w:type="gramStart"/>
+      <w:r>
+        <w:t>NY  City</w:t>
+      </w:r>
+      <w:proofErr w:type="gramEnd"/>
+      <w:r>
+        <w:t xml:space="preserve"> locations should have the following format:</w:t>
+      </w:r>
+    </w:p>
+    <w:p>
+      <w:pPr>
+        <w:jc w:val="both"/>
+      </w:pPr>
+      <w:r>
+        <w:rPr>
+          <w:noProof/>
+        </w:rPr>
+        <w:drawing>
+          <wp:inline distT="0" distB="0" distL="0" distR="0" wp14:anchorId="011BDC97" wp14:editId="3A8A1C21">
+            <wp:extent cx="3067050" cy="1552575"/>
+            <wp:effectExtent l="0" t="0" r="0" b="9525"/>
+            <wp:docPr id="5" name="Picture 5"/>
+            <wp:cNvGraphicFramePr>
+              <a:graphicFrameLocks xmlns:a="http://schemas.openxmlformats.org/drawingml/2006/main" noChangeAspect="1"/>
+            </wp:cNvGraphicFramePr>
+            <a:graphic xmlns:a="http://schemas.openxmlformats.org/drawingml/2006/main">
+              <a:graphicData uri="http://schemas.openxmlformats.org/drawingml/2006/picture">
+                <pic:pic xmlns:pic="http://schemas.openxmlformats.org/drawingml/2006/picture">
+                  <pic:nvPicPr>
+                    <pic:cNvPr id="1" name=""/>
+                    <pic:cNvPicPr/>
+                  </pic:nvPicPr>
+                  <pic:blipFill>
+                    <a:blip r:embed="rId7"/>
+                    <a:stretch>
+                      <a:fillRect/>
+                    </a:stretch>
+                  </pic:blipFill>
+                  <pic:spPr>
+                    <a:xfrm>
+                      <a:off x="0" y="0"/>
+                      <a:ext cx="3067050" cy="1552575"/>
+                    </a:xfrm>
+                    <a:prstGeom prst="rect">
+                      <a:avLst/>
+                    </a:prstGeom>
+                  </pic:spPr>
+                </pic:pic>
+              </a:graphicData>
+            </a:graphic>
+          </wp:inline>
+        </w:drawing>
+      </w:r>
+    </w:p>
+    <w:p>
+      <w:r>
+        <w:t>Finally, the data for the venues to be analyzed should have the following format:</w:t>
+      </w:r>
+    </w:p>
+    <w:p>
+      <w:r>
+        <w:rPr>
+          <w:noProof/>
+        </w:rPr>
+        <w:drawing>
+          <wp:inline distT="0" distB="0" distL="0" distR="0" wp14:anchorId="58C21FF6" wp14:editId="03D00C56">
+            <wp:extent cx="5943600" cy="1255395"/>
+            <wp:effectExtent l="0" t="0" r="0" b="1905"/>
+            <wp:docPr id="4" name="Picture 4"/>
+            <wp:cNvGraphicFramePr>
+              <a:graphicFrameLocks xmlns:a="http://schemas.openxmlformats.org/drawingml/2006/main" noChangeAspect="1"/>
+            </wp:cNvGraphicFramePr>
+            <a:graphic xmlns:a="http://schemas.openxmlformats.org/drawingml/2006/main">
+              <a:graphicData uri="http://schemas.openxmlformats.org/drawingml/2006/picture">
+                <pic:pic xmlns:pic="http://schemas.openxmlformats.org/drawingml/2006/picture">
+                  <pic:nvPicPr>
+                    <pic:cNvPr id="1" name=""/>
+                    <pic:cNvPicPr/>
+                  </pic:nvPicPr>
+                  <pic:blipFill>
+                    <a:blip r:embed="rId8"/>
+                    <a:stretch>
+                      <a:fillRect/>
+                    </a:stretch>
+                  </pic:blipFill>
+                  <pic:spPr>
+                    <a:xfrm>
+                      <a:off x="0" y="0"/>
+                      <a:ext cx="5943600" cy="1255395"/>
+                    </a:xfrm>
+                    <a:prstGeom prst="rect">
+                      <a:avLst/>
+                    </a:prstGeom>
+                  </pic:spPr>
+                </pic:pic>
+              </a:graphicData>
+            </a:graphic>
+          </wp:inline>
+        </w:drawing>
+      </w:r>
+    </w:p>
     <w:sectPr>
       <w:pgSz w:w="12240" w:h="15840"/>
       <w:pgMar w:top="1440" w:right="1440" w:bottom="1440" w:left="1440" w:header="708" w:footer="708" w:gutter="0"/>

</xml_diff>